<commit_message>
CPSAP: lab5 minor changes. lab6 started
</commit_message>
<xml_diff>
--- a/CPSAP/Texts/Lab_5/Лабораторная_работа_05.docx
+++ b/CPSAP/Texts/Lab_5/Лабораторная_работа_05.docx
@@ -1,9 +1,10 @@
 
 <file path=word/document.xml><?xml version="1.0" encoding="utf-8"?>
-<w:document xmlns:wpc="http://schemas.microsoft.com/office/word/2010/wordprocessingCanvas" xmlns:cx="http://schemas.microsoft.com/office/drawing/2014/chartex" xmlns:mc="http://schemas.openxmlformats.org/markup-compatibility/2006" xmlns:o="urn:schemas-microsoft-com:office:office" xmlns:r="http://schemas.openxmlformats.org/officeDocument/2006/relationships" xmlns:m="http://schemas.openxmlformats.org/officeDocument/2006/math" xmlns:v="urn:schemas-microsoft-com:vml" xmlns:wp14="http://schemas.microsoft.com/office/word/2010/wordprocessingDrawing" xmlns:wp="http://schemas.openxmlformats.org/drawingml/2006/wordprocessingDrawing" xmlns:w10="urn:schemas-microsoft-com:office:word" xmlns:w="http://schemas.openxmlformats.org/wordprocessingml/2006/main" xmlns:w14="http://schemas.microsoft.com/office/word/2010/wordml" xmlns:w15="http://schemas.microsoft.com/office/word/2012/wordml" xmlns:w16se="http://schemas.microsoft.com/office/word/2015/wordml/symex" xmlns:wpg="http://schemas.microsoft.com/office/word/2010/wordprocessingGroup" xmlns:wpi="http://schemas.microsoft.com/office/word/2010/wordprocessingInk" xmlns:wne="http://schemas.microsoft.com/office/word/2006/wordml" xmlns:wps="http://schemas.microsoft.com/office/word/2010/wordprocessingShape" mc:Ignorable="w14 w15 w16se wp14">
+<w:document xmlns:wpc="http://schemas.microsoft.com/office/word/2010/wordprocessingCanvas" xmlns:cx="http://schemas.microsoft.com/office/drawing/2014/chartex" xmlns:cx1="http://schemas.microsoft.com/office/drawing/2015/9/8/chartex" xmlns:cx2="http://schemas.microsoft.com/office/drawing/2015/10/21/chartex" xmlns:cx3="http://schemas.microsoft.com/office/drawing/2016/5/9/chartex" xmlns:cx4="http://schemas.microsoft.com/office/drawing/2016/5/10/chartex" xmlns:cx5="http://schemas.microsoft.com/office/drawing/2016/5/11/chartex" xmlns:cx6="http://schemas.microsoft.com/office/drawing/2016/5/12/chartex" xmlns:cx7="http://schemas.microsoft.com/office/drawing/2016/5/13/chartex" xmlns:cx8="http://schemas.microsoft.com/office/drawing/2016/5/14/chartex" xmlns:mc="http://schemas.openxmlformats.org/markup-compatibility/2006" xmlns:aink="http://schemas.microsoft.com/office/drawing/2016/ink" xmlns:am3d="http://schemas.microsoft.com/office/drawing/2017/model3d" xmlns:o="urn:schemas-microsoft-com:office:office" xmlns:r="http://schemas.openxmlformats.org/officeDocument/2006/relationships" xmlns:m="http://schemas.openxmlformats.org/officeDocument/2006/math" xmlns:v="urn:schemas-microsoft-com:vml" xmlns:wp14="http://schemas.microsoft.com/office/word/2010/wordprocessingDrawing" xmlns:wp="http://schemas.openxmlformats.org/drawingml/2006/wordprocessingDrawing" xmlns:w10="urn:schemas-microsoft-com:office:word" xmlns:w="http://schemas.openxmlformats.org/wordprocessingml/2006/main" xmlns:w14="http://schemas.microsoft.com/office/word/2010/wordml" xmlns:w15="http://schemas.microsoft.com/office/word/2012/wordml" xmlns:w16cex="http://schemas.microsoft.com/office/word/2018/wordml/cex" xmlns:w16cid="http://schemas.microsoft.com/office/word/2016/wordml/cid" xmlns:w16="http://schemas.microsoft.com/office/word/2018/wordml" xmlns:w16sdtdh="http://schemas.microsoft.com/office/word/2020/wordml/sdtdatahash" xmlns:w16se="http://schemas.microsoft.com/office/word/2015/wordml/symex" xmlns:wpg="http://schemas.microsoft.com/office/word/2010/wordprocessingGroup" xmlns:wpi="http://schemas.microsoft.com/office/word/2010/wordprocessingInk" xmlns:wne="http://schemas.microsoft.com/office/word/2006/wordml" xmlns:wps="http://schemas.microsoft.com/office/word/2010/wordprocessingShape" mc:Ignorable="w14 w15 w16se w16cid w16 w16cex w16sdtdh wp14">
   <w:body>
     <w:p>
       <w:pPr>
+        <w:ind w:firstLine="708"/>
         <w:jc w:val="right"/>
         <w:rPr>
           <w:rFonts w:ascii="Courier New" w:hAnsi="Courier New" w:cs="Courier New"/>
@@ -475,8 +476,6 @@
         </w:rPr>
         <w:t>выполняется с помощью</w:t>
       </w:r>
-      <w:bookmarkStart w:id="0" w:name="_GoBack"/>
-      <w:bookmarkEnd w:id="0"/>
       <w:r>
         <w:rPr>
           <w:rFonts w:ascii="Courier New" w:hAnsi="Courier New" w:cs="Courier New"/>
@@ -1205,7 +1204,6 @@
                 <w:lang w:val="en-US"/>
               </w:rPr>
             </w:pPr>
-            <w:proofErr w:type="spellStart"/>
             <w:r>
               <w:rPr>
                 <w:rFonts w:ascii="Courier New" w:hAnsi="Courier New" w:cs="Courier New"/>
@@ -1216,7 +1214,6 @@
               </w:rPr>
               <w:t>ss</w:t>
             </w:r>
-            <w:proofErr w:type="spellEnd"/>
             <w:r>
               <w:rPr>
                 <w:rFonts w:ascii="Courier New" w:hAnsi="Courier New" w:cs="Courier New"/>
@@ -1292,7 +1289,6 @@
               </w:rPr>
               <w:t xml:space="preserve">; ввод команды </w:t>
             </w:r>
-            <w:proofErr w:type="spellStart"/>
             <w:proofErr w:type="gramStart"/>
             <w:r>
               <w:rPr>
@@ -1314,7 +1310,6 @@
               </w:rPr>
               <w:t>s</w:t>
             </w:r>
-            <w:proofErr w:type="spellEnd"/>
             <w:r>
               <w:rPr>
                 <w:rFonts w:ascii="Courier New" w:hAnsi="Courier New" w:cs="Courier New"/>
@@ -1416,7 +1411,6 @@
         </w:rPr>
         <w:t xml:space="preserve">команд </w:t>
       </w:r>
-      <w:proofErr w:type="spellStart"/>
       <w:r>
         <w:rPr>
           <w:rFonts w:ascii="Courier New" w:hAnsi="Courier New" w:cs="Courier New"/>
@@ -1427,7 +1421,6 @@
         </w:rPr>
         <w:t>ss</w:t>
       </w:r>
-      <w:proofErr w:type="spellEnd"/>
       <w:r>
         <w:rPr>
           <w:rFonts w:ascii="Courier New" w:hAnsi="Courier New" w:cs="Courier New"/>
@@ -1722,7 +1715,6 @@
           </w:rPr>
           <w:t>/</w:t>
         </w:r>
-        <w:proofErr w:type="spellStart"/>
         <w:r>
           <w:rPr>
             <w:rStyle w:val="a4"/>
@@ -1734,7 +1726,6 @@
           </w:rPr>
           <w:t>ss</w:t>
         </w:r>
-        <w:proofErr w:type="spellEnd"/>
       </w:hyperlink>
       <w:r>
         <w:rPr>
@@ -1784,7 +1775,6 @@
         </w:rPr>
         <w:t xml:space="preserve"> в </w:t>
       </w:r>
-      <w:proofErr w:type="spellStart"/>
       <w:r>
         <w:rPr>
           <w:rFonts w:ascii="Courier New" w:hAnsi="Courier New" w:cs="Courier New"/>
@@ -1794,7 +1784,6 @@
         </w:rPr>
         <w:t>json</w:t>
       </w:r>
-      <w:proofErr w:type="spellEnd"/>
       <w:r>
         <w:rPr>
           <w:rFonts w:ascii="Courier New" w:hAnsi="Courier New" w:cs="Courier New"/>
@@ -1897,7 +1886,7 @@
           <w:lang w:eastAsia="ru-RU"/>
         </w:rPr>
         <w:drawing>
-          <wp:inline distT="0" distB="0" distL="0" distR="0">
+          <wp:inline distT="0" distB="0" distL="0" distR="0" wp14:anchorId="5BF0E2E1" wp14:editId="433CBADD">
             <wp:extent cx="5934075" cy="476250"/>
             <wp:effectExtent l="0" t="0" r="9525" b="0"/>
             <wp:docPr id="1" name="Рисунок 1"/>
@@ -2129,7 +2118,7 @@
           <w:lang w:eastAsia="ru-RU"/>
         </w:rPr>
         <w:drawing>
-          <wp:inline distT="0" distB="0" distL="0" distR="0">
+          <wp:inline distT="0" distB="0" distL="0" distR="0" wp14:anchorId="0BD9840F" wp14:editId="32ABE9C6">
             <wp:extent cx="3943350" cy="1162050"/>
             <wp:effectExtent l="0" t="0" r="0" b="0"/>
             <wp:docPr id="2" name="Рисунок 2"/>
@@ -2190,7 +2179,7 @@
 </file>
 
 <file path=word/endnotes.xml><?xml version="1.0" encoding="utf-8"?>
-<w:endnotes xmlns:wpc="http://schemas.microsoft.com/office/word/2010/wordprocessingCanvas" xmlns:cx="http://schemas.microsoft.com/office/drawing/2014/chartex" xmlns:mc="http://schemas.openxmlformats.org/markup-compatibility/2006" xmlns:o="urn:schemas-microsoft-com:office:office" xmlns:r="http://schemas.openxmlformats.org/officeDocument/2006/relationships" xmlns:m="http://schemas.openxmlformats.org/officeDocument/2006/math" xmlns:v="urn:schemas-microsoft-com:vml" xmlns:wp14="http://schemas.microsoft.com/office/word/2010/wordprocessingDrawing" xmlns:wp="http://schemas.openxmlformats.org/drawingml/2006/wordprocessingDrawing" xmlns:w10="urn:schemas-microsoft-com:office:word" xmlns:w="http://schemas.openxmlformats.org/wordprocessingml/2006/main" xmlns:w14="http://schemas.microsoft.com/office/word/2010/wordml" xmlns:w15="http://schemas.microsoft.com/office/word/2012/wordml" xmlns:w16se="http://schemas.microsoft.com/office/word/2015/wordml/symex" xmlns:wpg="http://schemas.microsoft.com/office/word/2010/wordprocessingGroup" xmlns:wpi="http://schemas.microsoft.com/office/word/2010/wordprocessingInk" xmlns:wne="http://schemas.microsoft.com/office/word/2006/wordml" xmlns:wps="http://schemas.microsoft.com/office/word/2010/wordprocessingShape" mc:Ignorable="w14 w15 w16se wp14">
+<w:endnotes xmlns:wpc="http://schemas.microsoft.com/office/word/2010/wordprocessingCanvas" xmlns:cx="http://schemas.microsoft.com/office/drawing/2014/chartex" xmlns:cx1="http://schemas.microsoft.com/office/drawing/2015/9/8/chartex" xmlns:cx2="http://schemas.microsoft.com/office/drawing/2015/10/21/chartex" xmlns:cx3="http://schemas.microsoft.com/office/drawing/2016/5/9/chartex" xmlns:cx4="http://schemas.microsoft.com/office/drawing/2016/5/10/chartex" xmlns:cx5="http://schemas.microsoft.com/office/drawing/2016/5/11/chartex" xmlns:cx6="http://schemas.microsoft.com/office/drawing/2016/5/12/chartex" xmlns:cx7="http://schemas.microsoft.com/office/drawing/2016/5/13/chartex" xmlns:cx8="http://schemas.microsoft.com/office/drawing/2016/5/14/chartex" xmlns:mc="http://schemas.openxmlformats.org/markup-compatibility/2006" xmlns:aink="http://schemas.microsoft.com/office/drawing/2016/ink" xmlns:am3d="http://schemas.microsoft.com/office/drawing/2017/model3d" xmlns:o="urn:schemas-microsoft-com:office:office" xmlns:r="http://schemas.openxmlformats.org/officeDocument/2006/relationships" xmlns:m="http://schemas.openxmlformats.org/officeDocument/2006/math" xmlns:v="urn:schemas-microsoft-com:vml" xmlns:wp14="http://schemas.microsoft.com/office/word/2010/wordprocessingDrawing" xmlns:wp="http://schemas.openxmlformats.org/drawingml/2006/wordprocessingDrawing" xmlns:w10="urn:schemas-microsoft-com:office:word" xmlns:w="http://schemas.openxmlformats.org/wordprocessingml/2006/main" xmlns:w14="http://schemas.microsoft.com/office/word/2010/wordml" xmlns:w15="http://schemas.microsoft.com/office/word/2012/wordml" xmlns:w16cex="http://schemas.microsoft.com/office/word/2018/wordml/cex" xmlns:w16cid="http://schemas.microsoft.com/office/word/2016/wordml/cid" xmlns:w16="http://schemas.microsoft.com/office/word/2018/wordml" xmlns:w16sdtdh="http://schemas.microsoft.com/office/word/2020/wordml/sdtdatahash" xmlns:w16se="http://schemas.microsoft.com/office/word/2015/wordml/symex" xmlns:wpg="http://schemas.microsoft.com/office/word/2010/wordprocessingGroup" xmlns:wpi="http://schemas.microsoft.com/office/word/2010/wordprocessingInk" xmlns:wne="http://schemas.microsoft.com/office/word/2006/wordml" xmlns:wps="http://schemas.microsoft.com/office/word/2010/wordprocessingShape" mc:Ignorable="w14 w15 w16se w16cid w16 w16cex w16sdtdh wp14">
   <w:endnote w:type="separator" w:id="-1">
     <w:p>
       <w:pPr>
@@ -2215,7 +2204,7 @@
 </file>
 
 <file path=word/footer1.xml><?xml version="1.0" encoding="utf-8"?>
-<w:ftr xmlns:wpc="http://schemas.microsoft.com/office/word/2010/wordprocessingCanvas" xmlns:cx="http://schemas.microsoft.com/office/drawing/2014/chartex" xmlns:mc="http://schemas.openxmlformats.org/markup-compatibility/2006" xmlns:o="urn:schemas-microsoft-com:office:office" xmlns:r="http://schemas.openxmlformats.org/officeDocument/2006/relationships" xmlns:m="http://schemas.openxmlformats.org/officeDocument/2006/math" xmlns:v="urn:schemas-microsoft-com:vml" xmlns:wp14="http://schemas.microsoft.com/office/word/2010/wordprocessingDrawing" xmlns:wp="http://schemas.openxmlformats.org/drawingml/2006/wordprocessingDrawing" xmlns:w10="urn:schemas-microsoft-com:office:word" xmlns:w="http://schemas.openxmlformats.org/wordprocessingml/2006/main" xmlns:w14="http://schemas.microsoft.com/office/word/2010/wordml" xmlns:w15="http://schemas.microsoft.com/office/word/2012/wordml" xmlns:w16se="http://schemas.microsoft.com/office/word/2015/wordml/symex" xmlns:wpg="http://schemas.microsoft.com/office/word/2010/wordprocessingGroup" xmlns:wpi="http://schemas.microsoft.com/office/word/2010/wordprocessingInk" xmlns:wne="http://schemas.microsoft.com/office/word/2006/wordml" xmlns:wps="http://schemas.microsoft.com/office/word/2010/wordprocessingShape" mc:Ignorable="w14 w15 w16se wp14">
+<w:ftr xmlns:wpc="http://schemas.microsoft.com/office/word/2010/wordprocessingCanvas" xmlns:cx="http://schemas.microsoft.com/office/drawing/2014/chartex" xmlns:cx1="http://schemas.microsoft.com/office/drawing/2015/9/8/chartex" xmlns:cx2="http://schemas.microsoft.com/office/drawing/2015/10/21/chartex" xmlns:cx3="http://schemas.microsoft.com/office/drawing/2016/5/9/chartex" xmlns:cx4="http://schemas.microsoft.com/office/drawing/2016/5/10/chartex" xmlns:cx5="http://schemas.microsoft.com/office/drawing/2016/5/11/chartex" xmlns:cx6="http://schemas.microsoft.com/office/drawing/2016/5/12/chartex" xmlns:cx7="http://schemas.microsoft.com/office/drawing/2016/5/13/chartex" xmlns:cx8="http://schemas.microsoft.com/office/drawing/2016/5/14/chartex" xmlns:mc="http://schemas.openxmlformats.org/markup-compatibility/2006" xmlns:aink="http://schemas.microsoft.com/office/drawing/2016/ink" xmlns:am3d="http://schemas.microsoft.com/office/drawing/2017/model3d" xmlns:o="urn:schemas-microsoft-com:office:office" xmlns:r="http://schemas.openxmlformats.org/officeDocument/2006/relationships" xmlns:m="http://schemas.openxmlformats.org/officeDocument/2006/math" xmlns:v="urn:schemas-microsoft-com:vml" xmlns:wp14="http://schemas.microsoft.com/office/word/2010/wordprocessingDrawing" xmlns:wp="http://schemas.openxmlformats.org/drawingml/2006/wordprocessingDrawing" xmlns:w10="urn:schemas-microsoft-com:office:word" xmlns:w="http://schemas.openxmlformats.org/wordprocessingml/2006/main" xmlns:w14="http://schemas.microsoft.com/office/word/2010/wordml" xmlns:w15="http://schemas.microsoft.com/office/word/2012/wordml" xmlns:w16cex="http://schemas.microsoft.com/office/word/2018/wordml/cex" xmlns:w16cid="http://schemas.microsoft.com/office/word/2016/wordml/cid" xmlns:w16="http://schemas.microsoft.com/office/word/2018/wordml" xmlns:w16sdtdh="http://schemas.microsoft.com/office/word/2020/wordml/sdtdatahash" xmlns:w16se="http://schemas.microsoft.com/office/word/2015/wordml/symex" xmlns:wpg="http://schemas.microsoft.com/office/word/2010/wordprocessingGroup" xmlns:wpi="http://schemas.microsoft.com/office/word/2010/wordprocessingInk" xmlns:wne="http://schemas.microsoft.com/office/word/2006/wordml" xmlns:wps="http://schemas.microsoft.com/office/word/2010/wordprocessingShape" mc:Ignorable="w14 w15 w16se w16cid w16 w16cex w16sdtdh wp14">
   <w:sdt>
     <w:sdtPr>
       <w:id w:val="561683548"/>
@@ -2261,7 +2250,7 @@
 </file>
 
 <file path=word/footnotes.xml><?xml version="1.0" encoding="utf-8"?>
-<w:footnotes xmlns:wpc="http://schemas.microsoft.com/office/word/2010/wordprocessingCanvas" xmlns:cx="http://schemas.microsoft.com/office/drawing/2014/chartex" xmlns:mc="http://schemas.openxmlformats.org/markup-compatibility/2006" xmlns:o="urn:schemas-microsoft-com:office:office" xmlns:r="http://schemas.openxmlformats.org/officeDocument/2006/relationships" xmlns:m="http://schemas.openxmlformats.org/officeDocument/2006/math" xmlns:v="urn:schemas-microsoft-com:vml" xmlns:wp14="http://schemas.microsoft.com/office/word/2010/wordprocessingDrawing" xmlns:wp="http://schemas.openxmlformats.org/drawingml/2006/wordprocessingDrawing" xmlns:w10="urn:schemas-microsoft-com:office:word" xmlns:w="http://schemas.openxmlformats.org/wordprocessingml/2006/main" xmlns:w14="http://schemas.microsoft.com/office/word/2010/wordml" xmlns:w15="http://schemas.microsoft.com/office/word/2012/wordml" xmlns:w16se="http://schemas.microsoft.com/office/word/2015/wordml/symex" xmlns:wpg="http://schemas.microsoft.com/office/word/2010/wordprocessingGroup" xmlns:wpi="http://schemas.microsoft.com/office/word/2010/wordprocessingInk" xmlns:wne="http://schemas.microsoft.com/office/word/2006/wordml" xmlns:wps="http://schemas.microsoft.com/office/word/2010/wordprocessingShape" mc:Ignorable="w14 w15 w16se wp14">
+<w:footnotes xmlns:wpc="http://schemas.microsoft.com/office/word/2010/wordprocessingCanvas" xmlns:cx="http://schemas.microsoft.com/office/drawing/2014/chartex" xmlns:cx1="http://schemas.microsoft.com/office/drawing/2015/9/8/chartex" xmlns:cx2="http://schemas.microsoft.com/office/drawing/2015/10/21/chartex" xmlns:cx3="http://schemas.microsoft.com/office/drawing/2016/5/9/chartex" xmlns:cx4="http://schemas.microsoft.com/office/drawing/2016/5/10/chartex" xmlns:cx5="http://schemas.microsoft.com/office/drawing/2016/5/11/chartex" xmlns:cx6="http://schemas.microsoft.com/office/drawing/2016/5/12/chartex" xmlns:cx7="http://schemas.microsoft.com/office/drawing/2016/5/13/chartex" xmlns:cx8="http://schemas.microsoft.com/office/drawing/2016/5/14/chartex" xmlns:mc="http://schemas.openxmlformats.org/markup-compatibility/2006" xmlns:aink="http://schemas.microsoft.com/office/drawing/2016/ink" xmlns:am3d="http://schemas.microsoft.com/office/drawing/2017/model3d" xmlns:o="urn:schemas-microsoft-com:office:office" xmlns:r="http://schemas.openxmlformats.org/officeDocument/2006/relationships" xmlns:m="http://schemas.openxmlformats.org/officeDocument/2006/math" xmlns:v="urn:schemas-microsoft-com:vml" xmlns:wp14="http://schemas.microsoft.com/office/word/2010/wordprocessingDrawing" xmlns:wp="http://schemas.openxmlformats.org/drawingml/2006/wordprocessingDrawing" xmlns:w10="urn:schemas-microsoft-com:office:word" xmlns:w="http://schemas.openxmlformats.org/wordprocessingml/2006/main" xmlns:w14="http://schemas.microsoft.com/office/word/2010/wordml" xmlns:w15="http://schemas.microsoft.com/office/word/2012/wordml" xmlns:w16cex="http://schemas.microsoft.com/office/word/2018/wordml/cex" xmlns:w16cid="http://schemas.microsoft.com/office/word/2016/wordml/cid" xmlns:w16="http://schemas.microsoft.com/office/word/2018/wordml" xmlns:w16sdtdh="http://schemas.microsoft.com/office/word/2020/wordml/sdtdatahash" xmlns:w16se="http://schemas.microsoft.com/office/word/2015/wordml/symex" xmlns:wpg="http://schemas.microsoft.com/office/word/2010/wordprocessingGroup" xmlns:wpi="http://schemas.microsoft.com/office/word/2010/wordprocessingInk" xmlns:wne="http://schemas.microsoft.com/office/word/2006/wordml" xmlns:wps="http://schemas.microsoft.com/office/word/2010/wordprocessingShape" mc:Ignorable="w14 w15 w16se w16cid w16 w16cex w16sdtdh wp14">
   <w:footnote w:type="separator" w:id="-1">
     <w:p>
       <w:pPr>
@@ -2286,7 +2275,7 @@
 </file>
 
 <file path=word/numbering.xml><?xml version="1.0" encoding="utf-8"?>
-<w:numbering xmlns:wpc="http://schemas.microsoft.com/office/word/2010/wordprocessingCanvas" xmlns:cx="http://schemas.microsoft.com/office/drawing/2014/chartex" xmlns:mc="http://schemas.openxmlformats.org/markup-compatibility/2006" xmlns:o="urn:schemas-microsoft-com:office:office" xmlns:r="http://schemas.openxmlformats.org/officeDocument/2006/relationships" xmlns:m="http://schemas.openxmlformats.org/officeDocument/2006/math" xmlns:v="urn:schemas-microsoft-com:vml" xmlns:wp14="http://schemas.microsoft.com/office/word/2010/wordprocessingDrawing" xmlns:wp="http://schemas.openxmlformats.org/drawingml/2006/wordprocessingDrawing" xmlns:w10="urn:schemas-microsoft-com:office:word" xmlns:w="http://schemas.openxmlformats.org/wordprocessingml/2006/main" xmlns:w14="http://schemas.microsoft.com/office/word/2010/wordml" xmlns:w15="http://schemas.microsoft.com/office/word/2012/wordml" xmlns:w16se="http://schemas.microsoft.com/office/word/2015/wordml/symex" xmlns:wpg="http://schemas.microsoft.com/office/word/2010/wordprocessingGroup" xmlns:wpi="http://schemas.microsoft.com/office/word/2010/wordprocessingInk" xmlns:wne="http://schemas.microsoft.com/office/word/2006/wordml" xmlns:wps="http://schemas.microsoft.com/office/word/2010/wordprocessingShape" mc:Ignorable="w14 w15 w16se wp14">
+<w:numbering xmlns:wpc="http://schemas.microsoft.com/office/word/2010/wordprocessingCanvas" xmlns:cx="http://schemas.microsoft.com/office/drawing/2014/chartex" xmlns:cx1="http://schemas.microsoft.com/office/drawing/2015/9/8/chartex" xmlns:cx2="http://schemas.microsoft.com/office/drawing/2015/10/21/chartex" xmlns:cx3="http://schemas.microsoft.com/office/drawing/2016/5/9/chartex" xmlns:cx4="http://schemas.microsoft.com/office/drawing/2016/5/10/chartex" xmlns:cx5="http://schemas.microsoft.com/office/drawing/2016/5/11/chartex" xmlns:cx6="http://schemas.microsoft.com/office/drawing/2016/5/12/chartex" xmlns:cx7="http://schemas.microsoft.com/office/drawing/2016/5/13/chartex" xmlns:cx8="http://schemas.microsoft.com/office/drawing/2016/5/14/chartex" xmlns:mc="http://schemas.openxmlformats.org/markup-compatibility/2006" xmlns:aink="http://schemas.microsoft.com/office/drawing/2016/ink" xmlns:am3d="http://schemas.microsoft.com/office/drawing/2017/model3d" xmlns:o="urn:schemas-microsoft-com:office:office" xmlns:r="http://schemas.openxmlformats.org/officeDocument/2006/relationships" xmlns:m="http://schemas.openxmlformats.org/officeDocument/2006/math" xmlns:v="urn:schemas-microsoft-com:vml" xmlns:wp14="http://schemas.microsoft.com/office/word/2010/wordprocessingDrawing" xmlns:wp="http://schemas.openxmlformats.org/drawingml/2006/wordprocessingDrawing" xmlns:w10="urn:schemas-microsoft-com:office:word" xmlns:w="http://schemas.openxmlformats.org/wordprocessingml/2006/main" xmlns:w14="http://schemas.microsoft.com/office/word/2010/wordml" xmlns:w15="http://schemas.microsoft.com/office/word/2012/wordml" xmlns:w16cex="http://schemas.microsoft.com/office/word/2018/wordml/cex" xmlns:w16cid="http://schemas.microsoft.com/office/word/2016/wordml/cid" xmlns:w16="http://schemas.microsoft.com/office/word/2018/wordml" xmlns:w16sdtdh="http://schemas.microsoft.com/office/word/2020/wordml/sdtdatahash" xmlns:w16se="http://schemas.microsoft.com/office/word/2015/wordml/symex" xmlns:wpg="http://schemas.microsoft.com/office/word/2010/wordprocessingGroup" xmlns:wpi="http://schemas.microsoft.com/office/word/2010/wordprocessingInk" xmlns:wne="http://schemas.microsoft.com/office/word/2006/wordml" xmlns:wps="http://schemas.microsoft.com/office/word/2010/wordprocessingShape" mc:Ignorable="w14 w15 w16se w16cid w16 w16cex w16sdtdh wp14">
   <w:abstractNum w:abstractNumId="0" w15:restartNumberingAfterBreak="0">
     <w:nsid w:val="12C42D87"/>
     <w:multiLevelType w:val="hybridMultilevel"/>
@@ -2849,7 +2838,7 @@
 </file>
 
 <file path=word/styles.xml><?xml version="1.0" encoding="utf-8"?>
-<w:styles xmlns:mc="http://schemas.openxmlformats.org/markup-compatibility/2006" xmlns:r="http://schemas.openxmlformats.org/officeDocument/2006/relationships" xmlns:w="http://schemas.openxmlformats.org/wordprocessingml/2006/main" xmlns:w14="http://schemas.microsoft.com/office/word/2010/wordml" xmlns:w15="http://schemas.microsoft.com/office/word/2012/wordml" xmlns:w16se="http://schemas.microsoft.com/office/word/2015/wordml/symex" mc:Ignorable="w14 w15 w16se">
+<w:styles xmlns:mc="http://schemas.openxmlformats.org/markup-compatibility/2006" xmlns:r="http://schemas.openxmlformats.org/officeDocument/2006/relationships" xmlns:w="http://schemas.openxmlformats.org/wordprocessingml/2006/main" xmlns:w14="http://schemas.microsoft.com/office/word/2010/wordml" xmlns:w15="http://schemas.microsoft.com/office/word/2012/wordml" xmlns:w16cex="http://schemas.microsoft.com/office/word/2018/wordml/cex" xmlns:w16cid="http://schemas.microsoft.com/office/word/2016/wordml/cid" xmlns:w16="http://schemas.microsoft.com/office/word/2018/wordml" xmlns:w16sdtdh="http://schemas.microsoft.com/office/word/2020/wordml/sdtdatahash" xmlns:w16se="http://schemas.microsoft.com/office/word/2015/wordml/symex" mc:Ignorable="w14 w15 w16se w16cid w16 w16cex w16sdtdh">
   <w:docDefaults>
     <w:rPrDefault>
       <w:rPr>
@@ -2865,7 +2854,7 @@
       </w:pPr>
     </w:pPrDefault>
   </w:docDefaults>
-  <w:latentStyles w:defLockedState="0" w:defUIPriority="99" w:defSemiHidden="0" w:defUnhideWhenUsed="0" w:defQFormat="0" w:count="371">
+  <w:latentStyles w:defLockedState="0" w:defUIPriority="99" w:defSemiHidden="0" w:defUnhideWhenUsed="0" w:defQFormat="0" w:count="376">
     <w:lsdException w:name="Normal" w:uiPriority="0" w:qFormat="1"/>
     <w:lsdException w:name="heading 1" w:uiPriority="9" w:qFormat="1"/>
     <w:lsdException w:name="heading 2" w:semiHidden="1" w:uiPriority="9" w:unhideWhenUsed="1" w:qFormat="1"/>
@@ -2971,7 +2960,6 @@
     <w:lsdException w:name="HTML Sample" w:semiHidden="1" w:unhideWhenUsed="1"/>
     <w:lsdException w:name="HTML Typewriter" w:semiHidden="1" w:unhideWhenUsed="1"/>
     <w:lsdException w:name="HTML Variable" w:semiHidden="1" w:unhideWhenUsed="1"/>
-    <w:lsdException w:name="Normal Table" w:semiHidden="1" w:unhideWhenUsed="1"/>
     <w:lsdException w:name="annotation subject" w:semiHidden="1" w:unhideWhenUsed="1"/>
     <w:lsdException w:name="No List" w:semiHidden="1" w:unhideWhenUsed="1"/>
     <w:lsdException w:name="Outline List 1" w:semiHidden="1" w:unhideWhenUsed="1"/>
@@ -3014,11 +3002,8 @@
     <w:lsdException w:name="Table Contemporary" w:semiHidden="1" w:unhideWhenUsed="1"/>
     <w:lsdException w:name="Table Elegant" w:semiHidden="1" w:unhideWhenUsed="1"/>
     <w:lsdException w:name="Table Professional" w:semiHidden="1" w:unhideWhenUsed="1"/>
-    <w:lsdException w:name="Table Subtle 1" w:semiHidden="1" w:unhideWhenUsed="1"/>
     <w:lsdException w:name="Table Subtle 2" w:semiHidden="1" w:unhideWhenUsed="1"/>
     <w:lsdException w:name="Table Web 1" w:semiHidden="1" w:unhideWhenUsed="1"/>
-    <w:lsdException w:name="Table Web 2" w:semiHidden="1" w:unhideWhenUsed="1"/>
-    <w:lsdException w:name="Table Web 3" w:semiHidden="1" w:unhideWhenUsed="1"/>
     <w:lsdException w:name="Balloon Text" w:semiHidden="1" w:unhideWhenUsed="1"/>
     <w:lsdException w:name="Table Grid" w:uiPriority="39"/>
     <w:lsdException w:name="Table Theme" w:semiHidden="1" w:unhideWhenUsed="1"/>
@@ -3237,6 +3222,11 @@
     <w:lsdException w:name="List Table 5 Dark Accent 6" w:uiPriority="50"/>
     <w:lsdException w:name="List Table 6 Colorful Accent 6" w:uiPriority="51"/>
     <w:lsdException w:name="List Table 7 Colorful Accent 6" w:uiPriority="52"/>
+    <w:lsdException w:name="Mention" w:semiHidden="1" w:unhideWhenUsed="1"/>
+    <w:lsdException w:name="Smart Hyperlink" w:semiHidden="1" w:unhideWhenUsed="1"/>
+    <w:lsdException w:name="Hashtag" w:semiHidden="1" w:unhideWhenUsed="1"/>
+    <w:lsdException w:name="Unresolved Mention" w:semiHidden="1" w:unhideWhenUsed="1"/>
+    <w:lsdException w:name="Smart Link" w:semiHidden="1" w:unhideWhenUsed="1"/>
   </w:latentStyles>
   <w:style w:type="paragraph" w:default="1" w:styleId="a">
     <w:name w:val="Normal"/>

</xml_diff>